<commit_message>
#435 #398 Loop Column Policy
</commit_message>
<xml_diff>
--- a/src/test/resources/template/render_loopcolumn.docx
+++ b/src/test/resources/template/render_loopcolumn.docx
@@ -16,11 +16,12 @@
         <w:tc>
           <w:tcPr>
             <w:tcW w:w="0" w:type="auto"/>
-            <w:shd w:val="clear" w:color="auto" w:fill="70AD47" w:themeFill="accent6"/>
-          </w:tcPr>
-          <w:p>
-            <w:pPr>
-              <w:jc w:val="left"/>
+            <w:shd w:val="clear" w:color="auto" w:fill="4472C4" w:themeFill="accent1"/>
+            <w:vAlign w:val="center"/>
+          </w:tcPr>
+          <w:p>
+            <w:pPr>
+              <w:jc w:val="center"/>
               <w:rPr>
                 <w:rFonts w:ascii="Hei" w:eastAsia="Hei"/>
                 <w:color w:val="FFFFFF" w:themeColor="background1"/>
@@ -75,11 +76,12 @@
         <w:tc>
           <w:tcPr>
             <w:tcW w:w="0" w:type="auto"/>
-            <w:shd w:val="clear" w:color="auto" w:fill="70AD47" w:themeFill="accent6"/>
-          </w:tcPr>
-          <w:p>
-            <w:pPr>
-              <w:jc w:val="left"/>
+            <w:shd w:val="clear" w:color="auto" w:fill="4472C4" w:themeFill="accent1"/>
+            <w:vAlign w:val="center"/>
+          </w:tcPr>
+          <w:p>
+            <w:pPr>
+              <w:jc w:val="center"/>
               <w:rPr>
                 <w:rFonts w:ascii="Hei" w:eastAsia="Hei"/>
                 <w:color w:val="FFFFFF" w:themeColor="background1"/>
@@ -139,11 +141,12 @@
         <w:tc>
           <w:tcPr>
             <w:tcW w:w="0" w:type="auto"/>
-            <w:shd w:val="clear" w:color="auto" w:fill="70AD47" w:themeFill="accent6"/>
-          </w:tcPr>
-          <w:p>
-            <w:pPr>
-              <w:jc w:val="left"/>
+            <w:shd w:val="clear" w:color="auto" w:fill="4472C4" w:themeFill="accent1"/>
+            <w:vAlign w:val="center"/>
+          </w:tcPr>
+          <w:p>
+            <w:pPr>
+              <w:jc w:val="center"/>
               <w:rPr>
                 <w:rFonts w:ascii="Hei" w:eastAsia="Hei"/>
                 <w:color w:val="FFFFFF" w:themeColor="background1"/>
@@ -180,11 +183,12 @@
         <w:tc>
           <w:tcPr>
             <w:tcW w:w="0" w:type="auto"/>
-            <w:shd w:val="clear" w:color="auto" w:fill="70AD47" w:themeFill="accent6"/>
-          </w:tcPr>
-          <w:p>
-            <w:pPr>
-              <w:jc w:val="left"/>
+            <w:shd w:val="clear" w:color="auto" w:fill="4472C4" w:themeFill="accent1"/>
+            <w:vAlign w:val="center"/>
+          </w:tcPr>
+          <w:p>
+            <w:pPr>
+              <w:jc w:val="center"/>
               <w:rPr>
                 <w:rFonts w:ascii="Hei" w:eastAsia="Hei"/>
                 <w:color w:val="FFFFFF" w:themeColor="background1"/>
@@ -222,11 +226,12 @@
         <w:tc>
           <w:tcPr>
             <w:tcW w:w="0" w:type="auto"/>
-            <w:shd w:val="clear" w:color="auto" w:fill="70AD47" w:themeFill="accent6"/>
-          </w:tcPr>
-          <w:p>
-            <w:pPr>
-              <w:jc w:val="left"/>
+            <w:shd w:val="clear" w:color="auto" w:fill="4472C4" w:themeFill="accent1"/>
+            <w:vAlign w:val="center"/>
+          </w:tcPr>
+          <w:p>
+            <w:pPr>
+              <w:jc w:val="center"/>
               <w:rPr>
                 <w:rFonts w:ascii="Hei" w:eastAsia="Hei"/>
                 <w:color w:val="FFFFFF" w:themeColor="background1"/>
@@ -273,39 +278,27 @@
       <w:tr>
         <w:tc>
           <w:tcPr>
-            <w:tcW w:w="442" w:type="dxa"/>
-          </w:tcPr>
-          <w:p>
-            <w:pPr>
-              <w:jc w:val="left"/>
-              <w:rPr>
-                <w:rFonts w:ascii="Hei" w:eastAsia="Hei" w:hint="eastAsia"/>
-                <w:lang w:val="zh-CN"/>
-              </w:rPr>
-            </w:pPr>
-          </w:p>
-        </w:tc>
-        <w:tc>
-          <w:tcPr>
-            <w:tcW w:w="441" w:type="dxa"/>
-          </w:tcPr>
-          <w:p>
-            <w:pPr>
-              <w:jc w:val="left"/>
-              <w:rPr>
-                <w:rFonts w:ascii="Hei" w:eastAsia="Hei" w:hint="eastAsia"/>
-                <w:lang w:val="zh-CN"/>
-              </w:rPr>
-            </w:pPr>
-          </w:p>
-        </w:tc>
-        <w:tc>
-          <w:tcPr>
-            <w:tcW w:w="955" w:type="dxa"/>
-          </w:tcPr>
-          <w:p>
-            <w:pPr>
-              <w:jc w:val="left"/>
+            <w:tcW w:w="861" w:type="dxa"/>
+            <w:gridSpan w:val="2"/>
+          </w:tcPr>
+          <w:p>
+            <w:pPr>
+              <w:jc w:val="left"/>
+              <w:rPr>
+                <w:rFonts w:ascii="Hei" w:eastAsia="Hei"/>
+                <w:lang w:val="zh-CN"/>
+              </w:rPr>
+            </w:pPr>
+          </w:p>
+        </w:tc>
+        <w:tc>
+          <w:tcPr>
+            <w:tcW w:w="0" w:type="auto"/>
+            <w:vAlign w:val="center"/>
+          </w:tcPr>
+          <w:p>
+            <w:pPr>
+              <w:jc w:val="center"/>
               <w:rPr>
                 <w:rFonts w:ascii="Hei" w:eastAsia="Hei"/>
                 <w:lang w:val="zh-CN"/>
@@ -329,7 +322,7 @@
         </w:tc>
         <w:tc>
           <w:tcPr>
-            <w:tcW w:w="5483" w:type="dxa"/>
+            <w:tcW w:w="5261" w:type="dxa"/>
           </w:tcPr>
           <w:p>
             <w:pPr>
@@ -354,13 +347,13 @@
         </w:tc>
         <w:tc>
           <w:tcPr>
-            <w:tcW w:w="975" w:type="dxa"/>
-          </w:tcPr>
-          <w:p>
-            <w:pPr>
-              <w:jc w:val="left"/>
-              <w:rPr>
-                <w:rFonts w:ascii="Hei" w:eastAsia="Hei" w:hint="eastAsia"/>
+            <w:tcW w:w="936" w:type="dxa"/>
+          </w:tcPr>
+          <w:p>
+            <w:pPr>
+              <w:jc w:val="left"/>
+              <w:rPr>
+                <w:rFonts w:ascii="Hei" w:eastAsia="Hei"/>
               </w:rPr>
             </w:pPr>
           </w:p>
@@ -369,7 +362,7 @@
       <w:tr>
         <w:tc>
           <w:tcPr>
-            <w:tcW w:w="883" w:type="dxa"/>
+            <w:tcW w:w="861" w:type="dxa"/>
             <w:gridSpan w:val="2"/>
           </w:tcPr>
           <w:p>
@@ -384,11 +377,12 @@
         </w:tc>
         <w:tc>
           <w:tcPr>
-            <w:tcW w:w="955" w:type="dxa"/>
-          </w:tcPr>
-          <w:p>
-            <w:pPr>
-              <w:jc w:val="left"/>
+            <w:tcW w:w="1238" w:type="dxa"/>
+            <w:vAlign w:val="center"/>
+          </w:tcPr>
+          <w:p>
+            <w:pPr>
+              <w:jc w:val="center"/>
               <w:rPr>
                 <w:rFonts w:ascii="Hei" w:eastAsia="Hei"/>
                 <w:lang w:val="zh-CN"/>
@@ -405,7 +399,7 @@
         </w:tc>
         <w:tc>
           <w:tcPr>
-            <w:tcW w:w="5483" w:type="dxa"/>
+            <w:tcW w:w="5261" w:type="dxa"/>
           </w:tcPr>
           <w:p>
             <w:pPr>
@@ -443,13 +437,13 @@
         </w:tc>
         <w:tc>
           <w:tcPr>
-            <w:tcW w:w="975" w:type="dxa"/>
+            <w:tcW w:w="936" w:type="dxa"/>
           </w:tcPr>
           <w:p>
             <w:pPr>
               <w:pStyle w:val="a4"/>
               <w:rPr>
-                <w:rFonts w:ascii="Hei" w:eastAsia="Hei" w:hint="eastAsia"/>
+                <w:rFonts w:ascii="Hei" w:eastAsia="Hei"/>
                 <w:color w:val="auto"/>
                 <w:kern w:val="2"/>
                 <w:sz w:val="21"/>
@@ -462,40 +456,41 @@
       <w:tr>
         <w:tc>
           <w:tcPr>
-            <w:tcW w:w="442" w:type="dxa"/>
-          </w:tcPr>
-          <w:p>
-            <w:pPr>
-              <w:jc w:val="left"/>
-              <w:rPr>
-                <w:rFonts w:ascii="Hei" w:eastAsia="Hei" w:hint="eastAsia"/>
-                <w:lang w:val="zh-CN"/>
-              </w:rPr>
-            </w:pPr>
-          </w:p>
-        </w:tc>
-        <w:tc>
-          <w:tcPr>
-            <w:tcW w:w="441" w:type="dxa"/>
+            <w:tcW w:w="431" w:type="dxa"/>
+          </w:tcPr>
+          <w:p>
+            <w:pPr>
+              <w:jc w:val="left"/>
+              <w:rPr>
+                <w:rFonts w:ascii="Hei" w:eastAsia="Hei"/>
+                <w:lang w:val="zh-CN"/>
+              </w:rPr>
+            </w:pPr>
+          </w:p>
+        </w:tc>
+        <w:tc>
+          <w:tcPr>
+            <w:tcW w:w="430" w:type="dxa"/>
             <w:vMerge w:val="restart"/>
           </w:tcPr>
           <w:p>
             <w:pPr>
               <w:jc w:val="left"/>
               <w:rPr>
-                <w:rFonts w:ascii="Hei" w:eastAsia="Hei" w:hint="eastAsia"/>
-                <w:lang w:val="zh-CN"/>
-              </w:rPr>
-            </w:pPr>
-          </w:p>
-        </w:tc>
-        <w:tc>
-          <w:tcPr>
-            <w:tcW w:w="955" w:type="dxa"/>
-          </w:tcPr>
-          <w:p>
-            <w:pPr>
-              <w:jc w:val="left"/>
+                <w:rFonts w:ascii="Hei" w:eastAsia="Hei"/>
+                <w:lang w:val="zh-CN"/>
+              </w:rPr>
+            </w:pPr>
+          </w:p>
+        </w:tc>
+        <w:tc>
+          <w:tcPr>
+            <w:tcW w:w="1238" w:type="dxa"/>
+            <w:vAlign w:val="center"/>
+          </w:tcPr>
+          <w:p>
+            <w:pPr>
+              <w:jc w:val="center"/>
               <w:rPr>
                 <w:rFonts w:ascii="Hei" w:eastAsia="Hei"/>
               </w:rPr>
@@ -511,7 +506,7 @@
         </w:tc>
         <w:tc>
           <w:tcPr>
-            <w:tcW w:w="5483" w:type="dxa"/>
+            <w:tcW w:w="5261" w:type="dxa"/>
           </w:tcPr>
           <w:p>
             <w:pPr>
@@ -527,13 +522,13 @@
         </w:tc>
         <w:tc>
           <w:tcPr>
-            <w:tcW w:w="975" w:type="dxa"/>
-          </w:tcPr>
-          <w:p>
-            <w:pPr>
-              <w:jc w:val="left"/>
-              <w:rPr>
-                <w:rFonts w:ascii="Hei" w:eastAsia="Hei" w:hint="eastAsia"/>
+            <w:tcW w:w="936" w:type="dxa"/>
+          </w:tcPr>
+          <w:p>
+            <w:pPr>
+              <w:jc w:val="left"/>
+              <w:rPr>
+                <w:rFonts w:ascii="Hei" w:eastAsia="Hei"/>
               </w:rPr>
             </w:pPr>
           </w:p>
@@ -542,40 +537,41 @@
       <w:tr>
         <w:tc>
           <w:tcPr>
-            <w:tcW w:w="442" w:type="dxa"/>
-          </w:tcPr>
-          <w:p>
-            <w:pPr>
-              <w:jc w:val="left"/>
-              <w:rPr>
-                <w:rFonts w:ascii="Hei" w:eastAsia="Hei" w:hint="eastAsia"/>
-                <w:lang w:val="zh-CN"/>
-              </w:rPr>
-            </w:pPr>
-          </w:p>
-        </w:tc>
-        <w:tc>
-          <w:tcPr>
-            <w:tcW w:w="441" w:type="dxa"/>
+            <w:tcW w:w="431" w:type="dxa"/>
+          </w:tcPr>
+          <w:p>
+            <w:pPr>
+              <w:jc w:val="left"/>
+              <w:rPr>
+                <w:rFonts w:ascii="Hei" w:eastAsia="Hei"/>
+                <w:lang w:val="zh-CN"/>
+              </w:rPr>
+            </w:pPr>
+          </w:p>
+        </w:tc>
+        <w:tc>
+          <w:tcPr>
+            <w:tcW w:w="430" w:type="dxa"/>
             <w:vMerge/>
           </w:tcPr>
           <w:p>
             <w:pPr>
               <w:jc w:val="left"/>
               <w:rPr>
-                <w:rFonts w:ascii="Hei" w:eastAsia="Hei" w:hint="eastAsia"/>
-                <w:lang w:val="zh-CN"/>
-              </w:rPr>
-            </w:pPr>
-          </w:p>
-        </w:tc>
-        <w:tc>
-          <w:tcPr>
-            <w:tcW w:w="955" w:type="dxa"/>
-          </w:tcPr>
-          <w:p>
-            <w:pPr>
-              <w:jc w:val="left"/>
+                <w:rFonts w:ascii="Hei" w:eastAsia="Hei"/>
+                <w:lang w:val="zh-CN"/>
+              </w:rPr>
+            </w:pPr>
+          </w:p>
+        </w:tc>
+        <w:tc>
+          <w:tcPr>
+            <w:tcW w:w="1238" w:type="dxa"/>
+            <w:vAlign w:val="center"/>
+          </w:tcPr>
+          <w:p>
+            <w:pPr>
+              <w:jc w:val="center"/>
               <w:rPr>
                 <w:rFonts w:ascii="Hei" w:eastAsia="Hei"/>
                 <w:lang w:val="zh-CN"/>
@@ -592,7 +588,7 @@
         </w:tc>
         <w:tc>
           <w:tcPr>
-            <w:tcW w:w="5483" w:type="dxa"/>
+            <w:tcW w:w="5261" w:type="dxa"/>
           </w:tcPr>
           <w:p>
             <w:pPr>
@@ -608,13 +604,13 @@
         </w:tc>
         <w:tc>
           <w:tcPr>
-            <w:tcW w:w="975" w:type="dxa"/>
-          </w:tcPr>
-          <w:p>
-            <w:pPr>
-              <w:jc w:val="left"/>
-              <w:rPr>
-                <w:rFonts w:ascii="Hei" w:eastAsia="Hei" w:hint="eastAsia"/>
+            <w:tcW w:w="936" w:type="dxa"/>
+          </w:tcPr>
+          <w:p>
+            <w:pPr>
+              <w:jc w:val="left"/>
+              <w:rPr>
+                <w:rFonts w:ascii="Hei" w:eastAsia="Hei"/>
               </w:rPr>
             </w:pPr>
           </w:p>
@@ -623,59 +619,60 @@
       <w:tr>
         <w:tc>
           <w:tcPr>
-            <w:tcW w:w="442" w:type="dxa"/>
-          </w:tcPr>
-          <w:p>
-            <w:pPr>
-              <w:jc w:val="left"/>
-              <w:rPr>
-                <w:rFonts w:ascii="Hei" w:eastAsia="Hei"/>
-                <w:lang w:val="zh-CN"/>
-              </w:rPr>
-            </w:pPr>
-          </w:p>
-        </w:tc>
-        <w:tc>
-          <w:tcPr>
-            <w:tcW w:w="441" w:type="dxa"/>
-          </w:tcPr>
-          <w:p>
-            <w:pPr>
-              <w:jc w:val="left"/>
-              <w:rPr>
-                <w:rFonts w:ascii="Hei" w:eastAsia="Hei"/>
-                <w:lang w:val="zh-CN"/>
-              </w:rPr>
-            </w:pPr>
-          </w:p>
-        </w:tc>
-        <w:tc>
-          <w:tcPr>
-            <w:tcW w:w="955" w:type="dxa"/>
-          </w:tcPr>
-          <w:p>
-            <w:pPr>
-              <w:jc w:val="left"/>
-              <w:rPr>
-                <w:rFonts w:ascii="Hei" w:eastAsia="Hei"/>
-                <w:lang w:val="zh-CN"/>
-              </w:rPr>
-            </w:pPr>
-          </w:p>
-        </w:tc>
-        <w:tc>
-          <w:tcPr>
-            <w:tcW w:w="5483" w:type="dxa"/>
-          </w:tcPr>
-          <w:p>
-            <w:pPr>
-              <w:jc w:val="left"/>
-            </w:pPr>
-          </w:p>
-        </w:tc>
-        <w:tc>
-          <w:tcPr>
-            <w:tcW w:w="975" w:type="dxa"/>
+            <w:tcW w:w="431" w:type="dxa"/>
+          </w:tcPr>
+          <w:p>
+            <w:pPr>
+              <w:jc w:val="left"/>
+              <w:rPr>
+                <w:rFonts w:ascii="Hei" w:eastAsia="Hei"/>
+                <w:lang w:val="zh-CN"/>
+              </w:rPr>
+            </w:pPr>
+          </w:p>
+        </w:tc>
+        <w:tc>
+          <w:tcPr>
+            <w:tcW w:w="430" w:type="dxa"/>
+          </w:tcPr>
+          <w:p>
+            <w:pPr>
+              <w:jc w:val="left"/>
+              <w:rPr>
+                <w:rFonts w:ascii="Hei" w:eastAsia="Hei"/>
+                <w:lang w:val="zh-CN"/>
+              </w:rPr>
+            </w:pPr>
+          </w:p>
+        </w:tc>
+        <w:tc>
+          <w:tcPr>
+            <w:tcW w:w="1238" w:type="dxa"/>
+            <w:vAlign w:val="center"/>
+          </w:tcPr>
+          <w:p>
+            <w:pPr>
+              <w:jc w:val="center"/>
+              <w:rPr>
+                <w:rFonts w:ascii="Hei" w:eastAsia="Hei"/>
+                <w:lang w:val="zh-CN"/>
+              </w:rPr>
+            </w:pPr>
+          </w:p>
+        </w:tc>
+        <w:tc>
+          <w:tcPr>
+            <w:tcW w:w="5261" w:type="dxa"/>
+          </w:tcPr>
+          <w:p>
+            <w:pPr>
+              <w:jc w:val="left"/>
+            </w:pPr>
+          </w:p>
+        </w:tc>
+        <w:tc>
+          <w:tcPr>
+            <w:tcW w:w="936" w:type="dxa"/>
           </w:tcPr>
           <w:p>
             <w:pPr>
@@ -697,27 +694,34 @@
     </w:p>
     <w:tbl>
       <w:tblPr>
-        <w:tblStyle w:val="a3"/>
         <w:tblW w:w="8296" w:type="dxa"/>
+        <w:tblBorders>
+          <w:top w:val="single" w:sz="4" w:space="0" w:color="000000" w:themeColor="text1"/>
+          <w:left w:val="single" w:sz="4" w:space="0" w:color="000000" w:themeColor="text1"/>
+          <w:bottom w:val="single" w:sz="4" w:space="0" w:color="000000" w:themeColor="text1"/>
+          <w:right w:val="single" w:sz="4" w:space="0" w:color="000000" w:themeColor="text1"/>
+          <w:insideH w:val="single" w:sz="4" w:space="0" w:color="000000" w:themeColor="text1"/>
+          <w:insideV w:val="single" w:sz="4" w:space="0" w:color="000000" w:themeColor="text1"/>
+        </w:tblBorders>
         <w:tblLook w:val="04A0" w:firstRow="1" w:lastRow="0" w:firstColumn="1" w:lastColumn="0" w:noHBand="0" w:noVBand="1"/>
       </w:tblPr>
       <w:tblGrid>
-        <w:gridCol w:w="1589"/>
-        <w:gridCol w:w="5777"/>
-        <w:gridCol w:w="930"/>
+        <w:gridCol w:w="1239"/>
+        <w:gridCol w:w="6264"/>
+        <w:gridCol w:w="793"/>
       </w:tblGrid>
       <w:tr>
         <w:tc>
           <w:tcPr>
             <w:tcW w:w="8296" w:type="dxa"/>
             <w:gridSpan w:val="3"/>
-            <w:shd w:val="clear" w:color="auto" w:fill="70AD47" w:themeFill="accent6"/>
-          </w:tcPr>
-          <w:p>
-            <w:pPr>
-              <w:jc w:val="left"/>
-              <w:rPr>
-                <w:rFonts w:ascii="Hei" w:eastAsia="Hei" w:hint="eastAsia"/>
+            <w:shd w:val="clear" w:color="auto" w:fill="ED7D31" w:themeFill="accent2"/>
+          </w:tcPr>
+          <w:p>
+            <w:pPr>
+              <w:jc w:val="left"/>
+              <w:rPr>
+                <w:rFonts w:ascii="Hei" w:eastAsia="Hei"/>
               </w:rPr>
             </w:pPr>
           </w:p>
@@ -726,14 +730,14 @@
       <w:tr>
         <w:tc>
           <w:tcPr>
-            <w:tcW w:w="1589" w:type="dxa"/>
-            <w:shd w:val="clear" w:color="auto" w:fill="70AD47" w:themeFill="accent6"/>
-          </w:tcPr>
-          <w:p>
-            <w:pPr>
-              <w:jc w:val="left"/>
-              <w:rPr>
-                <w:rFonts w:ascii="Hei" w:eastAsia="Hei" w:hint="eastAsia"/>
+            <w:tcW w:w="1238" w:type="dxa"/>
+            <w:shd w:val="clear" w:color="auto" w:fill="ED7D31" w:themeFill="accent2"/>
+          </w:tcPr>
+          <w:p>
+            <w:pPr>
+              <w:jc w:val="center"/>
+              <w:rPr>
+                <w:rFonts w:ascii="Hei" w:eastAsia="Hei"/>
                 <w:b/>
                 <w:bCs/>
                 <w:color w:val="FFFFFF" w:themeColor="background1"/>
@@ -744,29 +748,32 @@
         </w:tc>
         <w:tc>
           <w:tcPr>
-            <w:tcW w:w="6707" w:type="dxa"/>
+            <w:tcW w:w="7058" w:type="dxa"/>
             <w:gridSpan w:val="2"/>
-            <w:shd w:val="clear" w:color="auto" w:fill="70AD47" w:themeFill="accent6"/>
-          </w:tcPr>
-          <w:p>
-            <w:pPr>
-              <w:jc w:val="left"/>
-              <w:rPr>
-                <w:rFonts w:ascii="Hei" w:eastAsia="Hei" w:hint="eastAsia"/>
+            <w:shd w:val="clear" w:color="auto" w:fill="ED7D31" w:themeFill="accent2"/>
+          </w:tcPr>
+          <w:p>
+            <w:pPr>
+              <w:jc w:val="left"/>
+              <w:rPr>
+                <w:rFonts w:ascii="Hei" w:eastAsia="Hei"/>
               </w:rPr>
             </w:pPr>
           </w:p>
         </w:tc>
       </w:tr>
       <w:tr>
-        <w:tc>
-          <w:tcPr>
-            <w:tcW w:w="1589" w:type="dxa"/>
-            <w:shd w:val="clear" w:color="auto" w:fill="70AD47" w:themeFill="accent6"/>
-          </w:tcPr>
-          <w:p>
-            <w:pPr>
-              <w:jc w:val="left"/>
+        <w:trPr>
+          <w:trHeight w:val="750"/>
+        </w:trPr>
+        <w:tc>
+          <w:tcPr>
+            <w:tcW w:w="1238" w:type="dxa"/>
+            <w:shd w:val="clear" w:color="auto" w:fill="ED7D31" w:themeFill="accent2"/>
+          </w:tcPr>
+          <w:p>
+            <w:pPr>
+              <w:jc w:val="center"/>
               <w:rPr>
                 <w:rFonts w:ascii="Hei" w:eastAsia="Hei"/>
                 <w:b/>
@@ -799,7 +806,7 @@
         </w:tc>
         <w:tc>
           <w:tcPr>
-            <w:tcW w:w="5777" w:type="dxa"/>
+            <w:tcW w:w="6265" w:type="dxa"/>
           </w:tcPr>
           <w:p>
             <w:pPr>
@@ -824,50 +831,8 @@
         </w:tc>
         <w:tc>
           <w:tcPr>
-            <w:tcW w:w="930" w:type="dxa"/>
-          </w:tcPr>
-          <w:p>
-            <w:pPr>
-              <w:jc w:val="left"/>
-              <w:rPr>
-                <w:rFonts w:ascii="Hei" w:eastAsia="Hei" w:hint="eastAsia"/>
-              </w:rPr>
-            </w:pPr>
-          </w:p>
-        </w:tc>
-      </w:tr>
-      <w:tr>
-        <w:tc>
-          <w:tcPr>
-            <w:tcW w:w="1589" w:type="dxa"/>
-            <w:shd w:val="clear" w:color="auto" w:fill="70AD47" w:themeFill="accent6"/>
-          </w:tcPr>
-          <w:p>
-            <w:pPr>
-              <w:jc w:val="left"/>
-              <w:rPr>
-                <w:rFonts w:ascii="Hei" w:eastAsia="Hei"/>
-                <w:b/>
-                <w:bCs/>
-                <w:color w:val="FFFFFF" w:themeColor="background1"/>
-                <w:lang w:val="zh-CN"/>
-              </w:rPr>
-            </w:pPr>
-            <w:r>
-              <w:rPr>
-                <w:rFonts w:ascii="Hei" w:eastAsia="Hei"/>
-                <w:b/>
-                <w:bCs/>
-                <w:color w:val="FFFFFF" w:themeColor="background1"/>
-                <w:lang w:val="zh-CN"/>
-              </w:rPr>
-              <w:t>货物</w:t>
-            </w:r>
-          </w:p>
-        </w:tc>
-        <w:tc>
-          <w:tcPr>
-            <w:tcW w:w="5777" w:type="dxa"/>
+            <w:tcW w:w="793" w:type="dxa"/>
+            <w:shd w:val="clear" w:color="auto" w:fill="ED7D31" w:themeFill="accent2"/>
           </w:tcPr>
           <w:p>
             <w:pPr>
@@ -880,36 +845,54 @@
                 <w:szCs w:val="24"/>
               </w:rPr>
             </w:pPr>
-            <w:r>
-              <w:rPr>
-                <w:rFonts w:ascii="Hei" w:eastAsia="Hei" w:hint="eastAsia"/>
+          </w:p>
+        </w:tc>
+      </w:tr>
+      <w:tr>
+        <w:tc>
+          <w:tcPr>
+            <w:tcW w:w="1238" w:type="dxa"/>
+            <w:shd w:val="clear" w:color="auto" w:fill="ED7D31" w:themeFill="accent2"/>
+          </w:tcPr>
+          <w:p>
+            <w:pPr>
+              <w:jc w:val="center"/>
+              <w:rPr>
+                <w:rFonts w:ascii="Hei" w:eastAsia="Hei"/>
+                <w:b/>
+                <w:bCs/>
+                <w:color w:val="FFFFFF" w:themeColor="background1"/>
+                <w:lang w:val="zh-CN"/>
+              </w:rPr>
+            </w:pPr>
+            <w:r>
+              <w:rPr>
+                <w:rFonts w:ascii="Hei" w:eastAsia="Hei"/>
+                <w:b/>
+                <w:bCs/>
+                <w:color w:val="FFFFFF" w:themeColor="background1"/>
+                <w:lang w:val="zh-CN"/>
+              </w:rPr>
+              <w:t>货物</w:t>
+            </w:r>
+          </w:p>
+        </w:tc>
+        <w:tc>
+          <w:tcPr>
+            <w:tcW w:w="6265" w:type="dxa"/>
+          </w:tcPr>
+          <w:p>
+            <w:pPr>
+              <w:pStyle w:val="a4"/>
+              <w:rPr>
+                <w:rFonts w:ascii="Hei" w:eastAsia="Hei"/>
                 <w:color w:val="auto"/>
                 <w:kern w:val="2"/>
                 <w:sz w:val="21"/>
                 <w:szCs w:val="24"/>
               </w:rPr>
-              <w:t>名称：[name]</w:t>
-            </w:r>
-          </w:p>
-          <w:p>
-            <w:pPr>
-              <w:jc w:val="left"/>
-            </w:pPr>
-            <w:r>
-              <w:rPr>
-                <w:rFonts w:ascii="Hei" w:eastAsia="Hei" w:hint="eastAsia"/>
-              </w:rPr>
-              <w:t>简介：[desc]</w:t>
-            </w:r>
-          </w:p>
-        </w:tc>
-        <w:tc>
-          <w:tcPr>
-            <w:tcW w:w="930" w:type="dxa"/>
-          </w:tcPr>
-          <w:p>
-            <w:pPr>
-              <w:pStyle w:val="a4"/>
+            </w:pPr>
+            <w:r>
               <w:rPr>
                 <w:rFonts w:ascii="Hei" w:eastAsia="Hei" w:hint="eastAsia"/>
                 <w:color w:val="auto"/>
@@ -917,6 +900,36 @@
                 <w:sz w:val="21"/>
                 <w:szCs w:val="24"/>
               </w:rPr>
+              <w:t>名称：[name]</w:t>
+            </w:r>
+          </w:p>
+          <w:p>
+            <w:pPr>
+              <w:jc w:val="left"/>
+            </w:pPr>
+            <w:r>
+              <w:rPr>
+                <w:rFonts w:ascii="Hei" w:eastAsia="Hei" w:hint="eastAsia"/>
+              </w:rPr>
+              <w:t>简介：[desc]</w:t>
+            </w:r>
+          </w:p>
+        </w:tc>
+        <w:tc>
+          <w:tcPr>
+            <w:tcW w:w="793" w:type="dxa"/>
+            <w:shd w:val="clear" w:color="auto" w:fill="ED7D31" w:themeFill="accent2"/>
+          </w:tcPr>
+          <w:p>
+            <w:pPr>
+              <w:pStyle w:val="a4"/>
+              <w:rPr>
+                <w:rFonts w:ascii="Hei" w:eastAsia="Hei"/>
+                <w:color w:val="auto"/>
+                <w:kern w:val="2"/>
+                <w:sz w:val="21"/>
+                <w:szCs w:val="24"/>
+              </w:rPr>
             </w:pPr>
           </w:p>
         </w:tc>
@@ -924,12 +937,12 @@
       <w:tr>
         <w:tc>
           <w:tcPr>
-            <w:tcW w:w="1589" w:type="dxa"/>
-            <w:shd w:val="clear" w:color="auto" w:fill="70AD47" w:themeFill="accent6"/>
-          </w:tcPr>
-          <w:p>
-            <w:pPr>
-              <w:jc w:val="left"/>
+            <w:tcW w:w="1238" w:type="dxa"/>
+            <w:shd w:val="clear" w:color="auto" w:fill="ED7D31" w:themeFill="accent2"/>
+          </w:tcPr>
+          <w:p>
+            <w:pPr>
+              <w:jc w:val="center"/>
               <w:rPr>
                 <w:rFonts w:ascii="Hei" w:eastAsia="Hei"/>
                 <w:b/>
@@ -951,7 +964,7 @@
         </w:tc>
         <w:tc>
           <w:tcPr>
-            <w:tcW w:w="5777" w:type="dxa"/>
+            <w:tcW w:w="6265" w:type="dxa"/>
           </w:tcPr>
           <w:p>
             <w:pPr>
@@ -967,13 +980,14 @@
         </w:tc>
         <w:tc>
           <w:tcPr>
-            <w:tcW w:w="930" w:type="dxa"/>
-          </w:tcPr>
-          <w:p>
-            <w:pPr>
-              <w:jc w:val="left"/>
-              <w:rPr>
-                <w:rFonts w:ascii="Hei" w:eastAsia="Hei" w:hint="eastAsia"/>
+            <w:tcW w:w="793" w:type="dxa"/>
+            <w:shd w:val="clear" w:color="auto" w:fill="ED7D31" w:themeFill="accent2"/>
+          </w:tcPr>
+          <w:p>
+            <w:pPr>
+              <w:jc w:val="left"/>
+              <w:rPr>
+                <w:rFonts w:ascii="Hei" w:eastAsia="Hei"/>
               </w:rPr>
             </w:pPr>
           </w:p>
@@ -982,12 +996,12 @@
       <w:tr>
         <w:tc>
           <w:tcPr>
-            <w:tcW w:w="1589" w:type="dxa"/>
-            <w:shd w:val="clear" w:color="auto" w:fill="70AD47" w:themeFill="accent6"/>
-          </w:tcPr>
-          <w:p>
-            <w:pPr>
-              <w:jc w:val="left"/>
+            <w:tcW w:w="1238" w:type="dxa"/>
+            <w:shd w:val="clear" w:color="auto" w:fill="ED7D31" w:themeFill="accent2"/>
+          </w:tcPr>
+          <w:p>
+            <w:pPr>
+              <w:jc w:val="center"/>
               <w:rPr>
                 <w:rFonts w:ascii="Hei" w:eastAsia="Hei"/>
                 <w:b/>
@@ -1010,7 +1024,7 @@
         </w:tc>
         <w:tc>
           <w:tcPr>
-            <w:tcW w:w="5777" w:type="dxa"/>
+            <w:tcW w:w="6265" w:type="dxa"/>
           </w:tcPr>
           <w:p>
             <w:pPr>
@@ -1026,13 +1040,14 @@
         </w:tc>
         <w:tc>
           <w:tcPr>
-            <w:tcW w:w="930" w:type="dxa"/>
-          </w:tcPr>
-          <w:p>
-            <w:pPr>
-              <w:jc w:val="left"/>
-              <w:rPr>
-                <w:rFonts w:ascii="Hei" w:eastAsia="Hei" w:hint="eastAsia"/>
+            <w:tcW w:w="793" w:type="dxa"/>
+            <w:shd w:val="clear" w:color="auto" w:fill="ED7D31" w:themeFill="accent2"/>
+          </w:tcPr>
+          <w:p>
+            <w:pPr>
+              <w:jc w:val="left"/>
+              <w:rPr>
+                <w:rFonts w:ascii="Hei" w:eastAsia="Hei"/>
               </w:rPr>
             </w:pPr>
           </w:p>
@@ -1041,44 +1056,34 @@
       <w:tr>
         <w:tc>
           <w:tcPr>
-            <w:tcW w:w="1589" w:type="dxa"/>
-            <w:shd w:val="clear" w:color="auto" w:fill="70AD47" w:themeFill="accent6"/>
-          </w:tcPr>
-          <w:p>
-            <w:pPr>
-              <w:jc w:val="left"/>
-              <w:rPr>
-                <w:rFonts w:hint="eastAsia"/>
-              </w:rPr>
-            </w:pPr>
-          </w:p>
-        </w:tc>
-        <w:tc>
-          <w:tcPr>
-            <w:tcW w:w="5777" w:type="dxa"/>
+            <w:tcW w:w="1238" w:type="dxa"/>
+            <w:shd w:val="clear" w:color="auto" w:fill="ED7D31" w:themeFill="accent2"/>
+          </w:tcPr>
+          <w:p>
+            <w:pPr>
+              <w:jc w:val="center"/>
+            </w:pPr>
+          </w:p>
+        </w:tc>
+        <w:tc>
+          <w:tcPr>
+            <w:tcW w:w="6265" w:type="dxa"/>
             <w:vMerge w:val="restart"/>
-            <w:shd w:val="clear" w:color="auto" w:fill="70AD47" w:themeFill="accent6"/>
-          </w:tcPr>
-          <w:p>
-            <w:pPr>
-              <w:jc w:val="left"/>
-              <w:rPr>
-                <w:rFonts w:hint="eastAsia"/>
-              </w:rPr>
-            </w:pPr>
-          </w:p>
-        </w:tc>
-        <w:tc>
-          <w:tcPr>
-            <w:tcW w:w="930" w:type="dxa"/>
-            <w:shd w:val="clear" w:color="auto" w:fill="70AD47" w:themeFill="accent6"/>
-          </w:tcPr>
-          <w:p>
-            <w:pPr>
-              <w:jc w:val="left"/>
-              <w:rPr>
-                <w:rFonts w:hint="eastAsia"/>
-              </w:rPr>
+          </w:tcPr>
+          <w:p>
+            <w:pPr>
+              <w:jc w:val="left"/>
+            </w:pPr>
+          </w:p>
+        </w:tc>
+        <w:tc>
+          <w:tcPr>
+            <w:tcW w:w="793" w:type="dxa"/>
+            <w:shd w:val="clear" w:color="auto" w:fill="ED7D31" w:themeFill="accent2"/>
+          </w:tcPr>
+          <w:p>
+            <w:pPr>
+              <w:jc w:val="left"/>
             </w:pPr>
           </w:p>
         </w:tc>
@@ -1086,44 +1091,34 @@
       <w:tr>
         <w:tc>
           <w:tcPr>
-            <w:tcW w:w="1589" w:type="dxa"/>
-            <w:shd w:val="clear" w:color="auto" w:fill="70AD47" w:themeFill="accent6"/>
-          </w:tcPr>
-          <w:p>
-            <w:pPr>
-              <w:jc w:val="left"/>
-              <w:rPr>
-                <w:rFonts w:hint="eastAsia"/>
-              </w:rPr>
-            </w:pPr>
-          </w:p>
-        </w:tc>
-        <w:tc>
-          <w:tcPr>
-            <w:tcW w:w="5777" w:type="dxa"/>
+            <w:tcW w:w="1238" w:type="dxa"/>
+            <w:shd w:val="clear" w:color="auto" w:fill="ED7D31" w:themeFill="accent2"/>
+          </w:tcPr>
+          <w:p>
+            <w:pPr>
+              <w:jc w:val="left"/>
+            </w:pPr>
+          </w:p>
+        </w:tc>
+        <w:tc>
+          <w:tcPr>
+            <w:tcW w:w="6265" w:type="dxa"/>
             <w:vMerge/>
-            <w:shd w:val="clear" w:color="auto" w:fill="70AD47" w:themeFill="accent6"/>
-          </w:tcPr>
-          <w:p>
-            <w:pPr>
-              <w:jc w:val="left"/>
-              <w:rPr>
-                <w:rFonts w:hint="eastAsia"/>
-              </w:rPr>
-            </w:pPr>
-          </w:p>
-        </w:tc>
-        <w:tc>
-          <w:tcPr>
-            <w:tcW w:w="930" w:type="dxa"/>
-            <w:shd w:val="clear" w:color="auto" w:fill="70AD47" w:themeFill="accent6"/>
-          </w:tcPr>
-          <w:p>
-            <w:pPr>
-              <w:jc w:val="left"/>
-              <w:rPr>
-                <w:rFonts w:hint="eastAsia"/>
-              </w:rPr>
+          </w:tcPr>
+          <w:p>
+            <w:pPr>
+              <w:jc w:val="left"/>
+            </w:pPr>
+          </w:p>
+        </w:tc>
+        <w:tc>
+          <w:tcPr>
+            <w:tcW w:w="793" w:type="dxa"/>
+            <w:shd w:val="clear" w:color="auto" w:fill="ED7D31" w:themeFill="accent2"/>
+          </w:tcPr>
+          <w:p>
+            <w:pPr>
+              <w:jc w:val="left"/>
             </w:pPr>
           </w:p>
         </w:tc>
@@ -1136,14 +1131,11 @@
           <w:tcPr>
             <w:tcW w:w="8296" w:type="dxa"/>
             <w:gridSpan w:val="3"/>
-            <w:shd w:val="clear" w:color="auto" w:fill="70AD47" w:themeFill="accent6"/>
-          </w:tcPr>
-          <w:p>
-            <w:pPr>
-              <w:jc w:val="left"/>
-              <w:rPr>
-                <w:rFonts w:hint="eastAsia"/>
-              </w:rPr>
+            <w:shd w:val="clear" w:color="auto" w:fill="ED7D31" w:themeFill="accent2"/>
+          </w:tcPr>
+          <w:p>
+            <w:pPr>
+              <w:jc w:val="left"/>
             </w:pPr>
           </w:p>
         </w:tc>
@@ -1151,20 +1143,25 @@
       <w:tr>
         <w:tc>
           <w:tcPr>
-            <w:tcW w:w="7366" w:type="dxa"/>
+            <w:tcW w:w="7503" w:type="dxa"/>
             <w:gridSpan w:val="2"/>
-            <w:shd w:val="clear" w:color="auto" w:fill="70AD47" w:themeFill="accent6"/>
-          </w:tcPr>
-          <w:p>
-            <w:pPr>
-              <w:jc w:val="left"/>
+            <w:shd w:val="clear" w:color="auto" w:fill="ED7D31" w:themeFill="accent2"/>
+          </w:tcPr>
+          <w:p>
+            <w:pPr>
+              <w:jc w:val="left"/>
+              <w:rPr>
+                <w:b/>
+                <w:bCs/>
+                <w:color w:val="FFFFFF" w:themeColor="background1"/>
+              </w:rPr>
+            </w:pPr>
+            <w:r>
               <w:rPr>
                 <w:rFonts w:hint="eastAsia"/>
-              </w:rPr>
-            </w:pPr>
-            <w:r>
-              <w:rPr>
-                <w:rFonts w:hint="eastAsia"/>
+                <w:b/>
+                <w:bCs/>
+                <w:color w:val="FFFFFF" w:themeColor="background1"/>
               </w:rPr>
               <w:t>备注：单独一行。</w:t>
             </w:r>
@@ -1172,14 +1169,16 @@
         </w:tc>
         <w:tc>
           <w:tcPr>
-            <w:tcW w:w="930" w:type="dxa"/>
-            <w:shd w:val="clear" w:color="auto" w:fill="70AD47" w:themeFill="accent6"/>
-          </w:tcPr>
-          <w:p>
-            <w:pPr>
-              <w:jc w:val="left"/>
-              <w:rPr>
-                <w:rFonts w:hint="eastAsia"/>
+            <w:tcW w:w="793" w:type="dxa"/>
+            <w:shd w:val="clear" w:color="auto" w:fill="ED7D31" w:themeFill="accent2"/>
+          </w:tcPr>
+          <w:p>
+            <w:pPr>
+              <w:jc w:val="left"/>
+              <w:rPr>
+                <w:b/>
+                <w:bCs/>
+                <w:color w:val="FFFFFF" w:themeColor="background1"/>
               </w:rPr>
             </w:pPr>
           </w:p>
@@ -1189,9 +1188,6 @@
     <w:p>
       <w:pPr>
         <w:jc w:val="left"/>
-        <w:rPr>
-          <w:rFonts w:hint="eastAsia"/>
-        </w:rPr>
       </w:pPr>
     </w:p>
     <w:sectPr>
@@ -1679,6 +1675,200 @@
       <w:szCs w:val="20"/>
     </w:rPr>
   </w:style>
+  <w:style w:type="table" w:styleId="4-2">
+    <w:name w:val="Grid Table 4 Accent 2"/>
+    <w:basedOn w:val="a1"/>
+    <w:uiPriority w:val="49"/>
+    <w:rsid w:val="00B30A39"/>
+    <w:tblPr>
+      <w:tblStyleRowBandSize w:val="1"/>
+      <w:tblStyleColBandSize w:val="1"/>
+      <w:tblBorders>
+        <w:top w:val="single" w:sz="4" w:space="0" w:color="F4B083" w:themeColor="accent2" w:themeTint="99"/>
+        <w:left w:val="single" w:sz="4" w:space="0" w:color="F4B083" w:themeColor="accent2" w:themeTint="99"/>
+        <w:bottom w:val="single" w:sz="4" w:space="0" w:color="F4B083" w:themeColor="accent2" w:themeTint="99"/>
+        <w:right w:val="single" w:sz="4" w:space="0" w:color="F4B083" w:themeColor="accent2" w:themeTint="99"/>
+        <w:insideH w:val="single" w:sz="4" w:space="0" w:color="F4B083" w:themeColor="accent2" w:themeTint="99"/>
+        <w:insideV w:val="single" w:sz="4" w:space="0" w:color="F4B083" w:themeColor="accent2" w:themeTint="99"/>
+      </w:tblBorders>
+    </w:tblPr>
+    <w:tblStylePr w:type="firstRow">
+      <w:rPr>
+        <w:b/>
+        <w:bCs/>
+        <w:color w:val="FFFFFF" w:themeColor="background1"/>
+      </w:rPr>
+      <w:tblPr/>
+      <w:tcPr>
+        <w:tcBorders>
+          <w:top w:val="single" w:sz="4" w:space="0" w:color="ED7D31" w:themeColor="accent2"/>
+          <w:left w:val="single" w:sz="4" w:space="0" w:color="ED7D31" w:themeColor="accent2"/>
+          <w:bottom w:val="single" w:sz="4" w:space="0" w:color="ED7D31" w:themeColor="accent2"/>
+          <w:right w:val="single" w:sz="4" w:space="0" w:color="ED7D31" w:themeColor="accent2"/>
+          <w:insideH w:val="nil"/>
+          <w:insideV w:val="nil"/>
+        </w:tcBorders>
+        <w:shd w:val="clear" w:color="auto" w:fill="ED7D31" w:themeFill="accent2"/>
+      </w:tcPr>
+    </w:tblStylePr>
+    <w:tblStylePr w:type="lastRow">
+      <w:rPr>
+        <w:b/>
+        <w:bCs/>
+      </w:rPr>
+      <w:tblPr/>
+      <w:tcPr>
+        <w:tcBorders>
+          <w:top w:val="double" w:sz="4" w:space="0" w:color="ED7D31" w:themeColor="accent2"/>
+        </w:tcBorders>
+      </w:tcPr>
+    </w:tblStylePr>
+    <w:tblStylePr w:type="firstCol">
+      <w:rPr>
+        <w:b/>
+        <w:bCs/>
+      </w:rPr>
+    </w:tblStylePr>
+    <w:tblStylePr w:type="lastCol">
+      <w:rPr>
+        <w:b/>
+        <w:bCs/>
+      </w:rPr>
+    </w:tblStylePr>
+    <w:tblStylePr w:type="band1Vert">
+      <w:tblPr/>
+      <w:tcPr>
+        <w:shd w:val="clear" w:color="auto" w:fill="FBE4D5" w:themeFill="accent2" w:themeFillTint="33"/>
+      </w:tcPr>
+    </w:tblStylePr>
+    <w:tblStylePr w:type="band1Horz">
+      <w:tblPr/>
+      <w:tcPr>
+        <w:shd w:val="clear" w:color="auto" w:fill="FBE4D5" w:themeFill="accent2" w:themeFillTint="33"/>
+      </w:tcPr>
+    </w:tblStylePr>
+  </w:style>
+  <w:style w:type="table" w:styleId="3-2">
+    <w:name w:val="List Table 3 Accent 2"/>
+    <w:basedOn w:val="a1"/>
+    <w:uiPriority w:val="48"/>
+    <w:rsid w:val="00B30A39"/>
+    <w:tblPr>
+      <w:tblStyleRowBandSize w:val="1"/>
+      <w:tblStyleColBandSize w:val="1"/>
+      <w:tblBorders>
+        <w:top w:val="single" w:sz="4" w:space="0" w:color="ED7D31" w:themeColor="accent2"/>
+        <w:left w:val="single" w:sz="4" w:space="0" w:color="ED7D31" w:themeColor="accent2"/>
+        <w:bottom w:val="single" w:sz="4" w:space="0" w:color="ED7D31" w:themeColor="accent2"/>
+        <w:right w:val="single" w:sz="4" w:space="0" w:color="ED7D31" w:themeColor="accent2"/>
+      </w:tblBorders>
+    </w:tblPr>
+    <w:tblStylePr w:type="firstRow">
+      <w:rPr>
+        <w:b/>
+        <w:bCs/>
+        <w:color w:val="FFFFFF" w:themeColor="background1"/>
+      </w:rPr>
+      <w:tblPr/>
+      <w:tcPr>
+        <w:shd w:val="clear" w:color="auto" w:fill="ED7D31" w:themeFill="accent2"/>
+      </w:tcPr>
+    </w:tblStylePr>
+    <w:tblStylePr w:type="lastRow">
+      <w:rPr>
+        <w:b/>
+        <w:bCs/>
+      </w:rPr>
+      <w:tblPr/>
+      <w:tcPr>
+        <w:tcBorders>
+          <w:top w:val="double" w:sz="4" w:space="0" w:color="ED7D31" w:themeColor="accent2"/>
+        </w:tcBorders>
+        <w:shd w:val="clear" w:color="auto" w:fill="FFFFFF" w:themeFill="background1"/>
+      </w:tcPr>
+    </w:tblStylePr>
+    <w:tblStylePr w:type="firstCol">
+      <w:rPr>
+        <w:b/>
+        <w:bCs/>
+      </w:rPr>
+      <w:tblPr/>
+      <w:tcPr>
+        <w:tcBorders>
+          <w:right w:val="nil"/>
+        </w:tcBorders>
+        <w:shd w:val="clear" w:color="auto" w:fill="FFFFFF" w:themeFill="background1"/>
+      </w:tcPr>
+    </w:tblStylePr>
+    <w:tblStylePr w:type="lastCol">
+      <w:rPr>
+        <w:b/>
+        <w:bCs/>
+      </w:rPr>
+      <w:tblPr/>
+      <w:tcPr>
+        <w:tcBorders>
+          <w:left w:val="nil"/>
+        </w:tcBorders>
+        <w:shd w:val="clear" w:color="auto" w:fill="FFFFFF" w:themeFill="background1"/>
+      </w:tcPr>
+    </w:tblStylePr>
+    <w:tblStylePr w:type="band1Vert">
+      <w:tblPr/>
+      <w:tcPr>
+        <w:tcBorders>
+          <w:left w:val="single" w:sz="4" w:space="0" w:color="ED7D31" w:themeColor="accent2"/>
+          <w:right w:val="single" w:sz="4" w:space="0" w:color="ED7D31" w:themeColor="accent2"/>
+        </w:tcBorders>
+      </w:tcPr>
+    </w:tblStylePr>
+    <w:tblStylePr w:type="band1Horz">
+      <w:tblPr/>
+      <w:tcPr>
+        <w:tcBorders>
+          <w:top w:val="single" w:sz="4" w:space="0" w:color="ED7D31" w:themeColor="accent2"/>
+          <w:bottom w:val="single" w:sz="4" w:space="0" w:color="ED7D31" w:themeColor="accent2"/>
+          <w:insideH w:val="nil"/>
+        </w:tcBorders>
+      </w:tcPr>
+    </w:tblStylePr>
+    <w:tblStylePr w:type="neCell">
+      <w:tblPr/>
+      <w:tcPr>
+        <w:tcBorders>
+          <w:left w:val="nil"/>
+          <w:bottom w:val="nil"/>
+        </w:tcBorders>
+      </w:tcPr>
+    </w:tblStylePr>
+    <w:tblStylePr w:type="nwCell">
+      <w:tblPr/>
+      <w:tcPr>
+        <w:tcBorders>
+          <w:bottom w:val="nil"/>
+          <w:right w:val="nil"/>
+        </w:tcBorders>
+      </w:tcPr>
+    </w:tblStylePr>
+    <w:tblStylePr w:type="seCell">
+      <w:tblPr/>
+      <w:tcPr>
+        <w:tcBorders>
+          <w:top w:val="double" w:sz="4" w:space="0" w:color="ED7D31" w:themeColor="accent2"/>
+          <w:left w:val="nil"/>
+        </w:tcBorders>
+      </w:tcPr>
+    </w:tblStylePr>
+    <w:tblStylePr w:type="swCell">
+      <w:tblPr/>
+      <w:tcPr>
+        <w:tcBorders>
+          <w:top w:val="double" w:sz="4" w:space="0" w:color="ED7D31" w:themeColor="accent2"/>
+          <w:right w:val="nil"/>
+        </w:tcBorders>
+      </w:tcPr>
+    </w:tblStylePr>
+  </w:style>
 </w:styles>
 </file>
 

</xml_diff>